<commit_message>
Removed - ToborAutomator-EmailHandler Added - ToborInc-Email
ToboInc-Emails Supports
	Checking Subject, Checking Conent, Registering User.
</commit_message>
<xml_diff>
--- a/Project Files/Tobor-Inc-DPD.docx
+++ b/Project Files/Tobor-Inc-DPD.docx
@@ -440,6 +440,115 @@
           </w:p>
         </w:tc>
       </w:tr>
+      <w:tr>
+        <w:trPr>
+          <w:cnfStyle w:val="000000010000" w:firstRow="0" w:lastRow="0" w:firstColumn="0" w:lastColumn="0" w:oddVBand="0" w:evenVBand="0" w:oddHBand="0" w:evenHBand="1" w:firstRowFirstColumn="0" w:firstRowLastColumn="0" w:lastRowFirstColumn="0" w:lastRowLastColumn="0"/>
+        </w:trPr>
+        <w:tc>
+          <w:tcPr>
+            <w:cnfStyle w:val="001000000000" w:firstRow="0" w:lastRow="0" w:firstColumn="1" w:lastColumn="0" w:oddVBand="0" w:evenVBand="0" w:oddHBand="0" w:evenHBand="0" w:firstRowFirstColumn="0" w:firstRowLastColumn="0" w:lastRowFirstColumn="0" w:lastRowLastColumn="0"/>
+            <w:tcW w:w="2694" w:type="dxa"/>
+            <w:shd w:val="clear" w:color="auto" w:fill="DEEAF6" w:themeFill="accent5" w:themeFillTint="33"/>
+          </w:tcPr>
+          <w:p>
+            <w:pPr>
+              <w:rPr>
+                <w:rFonts w:asciiTheme="majorHAnsi" w:eastAsia="Calibri" w:hAnsiTheme="majorHAnsi" w:cstheme="majorHAnsi"/>
+                <w:i/>
+                <w:iCs/>
+                <w:color w:val="000000" w:themeColor="text1"/>
+              </w:rPr>
+            </w:pPr>
+            <w:r>
+              <w:rPr>
+                <w:rFonts w:asciiTheme="majorHAnsi" w:eastAsia="Calibri" w:hAnsiTheme="majorHAnsi" w:cstheme="majorHAnsi"/>
+                <w:i/>
+                <w:iCs/>
+                <w:color w:val="000000" w:themeColor="text1"/>
+              </w:rPr>
+              <w:t>23/06/2020</w:t>
+            </w:r>
+          </w:p>
+        </w:tc>
+        <w:tc>
+          <w:tcPr>
+            <w:tcW w:w="2551" w:type="dxa"/>
+            <w:shd w:val="clear" w:color="auto" w:fill="DEEAF6" w:themeFill="accent5" w:themeFillTint="33"/>
+          </w:tcPr>
+          <w:p>
+            <w:pPr>
+              <w:cnfStyle w:val="000000010000" w:firstRow="0" w:lastRow="0" w:firstColumn="0" w:lastColumn="0" w:oddVBand="0" w:evenVBand="0" w:oddHBand="0" w:evenHBand="1" w:firstRowFirstColumn="0" w:firstRowLastColumn="0" w:lastRowFirstColumn="0" w:lastRowLastColumn="0"/>
+              <w:rPr>
+                <w:rFonts w:asciiTheme="majorHAnsi" w:eastAsia="Calibri" w:hAnsiTheme="majorHAnsi" w:cstheme="majorHAnsi"/>
+                <w:i/>
+                <w:iCs/>
+                <w:color w:val="000000" w:themeColor="text1"/>
+              </w:rPr>
+            </w:pPr>
+            <w:r>
+              <w:rPr>
+                <w:rFonts w:asciiTheme="majorHAnsi" w:eastAsia="Calibri" w:hAnsiTheme="majorHAnsi" w:cstheme="majorHAnsi"/>
+                <w:i/>
+                <w:iCs/>
+                <w:color w:val="000000" w:themeColor="text1"/>
+              </w:rPr>
+              <w:t>1.1</w:t>
+            </w:r>
+          </w:p>
+        </w:tc>
+        <w:tc>
+          <w:tcPr>
+            <w:tcW w:w="2552" w:type="dxa"/>
+            <w:shd w:val="clear" w:color="auto" w:fill="DEEAF6" w:themeFill="accent5" w:themeFillTint="33"/>
+          </w:tcPr>
+          <w:p>
+            <w:pPr>
+              <w:cnfStyle w:val="000000010000" w:firstRow="0" w:lastRow="0" w:firstColumn="0" w:lastColumn="0" w:oddVBand="0" w:evenVBand="0" w:oddHBand="0" w:evenHBand="1" w:firstRowFirstColumn="0" w:firstRowLastColumn="0" w:lastRowFirstColumn="0" w:lastRowLastColumn="0"/>
+              <w:rPr>
+                <w:rFonts w:asciiTheme="majorHAnsi" w:eastAsia="Calibri" w:hAnsiTheme="majorHAnsi" w:cstheme="majorHAnsi"/>
+                <w:i/>
+                <w:iCs/>
+                <w:color w:val="000000" w:themeColor="text1"/>
+              </w:rPr>
+            </w:pPr>
+            <w:r>
+              <w:rPr>
+                <w:rFonts w:asciiTheme="majorHAnsi" w:eastAsia="Calibri" w:hAnsiTheme="majorHAnsi" w:cstheme="majorHAnsi"/>
+                <w:i/>
+                <w:iCs/>
+                <w:color w:val="000000" w:themeColor="text1"/>
+              </w:rPr>
+              <w:t>Final</w:t>
+            </w:r>
+          </w:p>
+        </w:tc>
+        <w:tc>
+          <w:tcPr>
+            <w:tcW w:w="2409" w:type="dxa"/>
+            <w:shd w:val="clear" w:color="auto" w:fill="DEEAF6" w:themeFill="accent5" w:themeFillTint="33"/>
+          </w:tcPr>
+          <w:p>
+            <w:pPr>
+              <w:cnfStyle w:val="000000010000" w:firstRow="0" w:lastRow="0" w:firstColumn="0" w:lastColumn="0" w:oddVBand="0" w:evenVBand="0" w:oddHBand="0" w:evenHBand="1" w:firstRowFirstColumn="0" w:firstRowLastColumn="0" w:lastRowFirstColumn="0" w:lastRowLastColumn="0"/>
+              <w:rPr>
+                <w:rFonts w:asciiTheme="majorHAnsi" w:eastAsia="Calibri" w:hAnsiTheme="majorHAnsi" w:cstheme="majorHAnsi"/>
+                <w:i/>
+                <w:iCs/>
+                <w:color w:val="000000" w:themeColor="text1"/>
+              </w:rPr>
+            </w:pPr>
+            <w:r>
+              <w:rPr>
+                <w:rFonts w:asciiTheme="majorHAnsi" w:eastAsia="Calibri" w:hAnsiTheme="majorHAnsi" w:cstheme="majorHAnsi"/>
+                <w:i/>
+                <w:iCs/>
+                <w:color w:val="000000" w:themeColor="text1"/>
+              </w:rPr>
+              <w:t>Lukasz Dudek</w:t>
+            </w:r>
+          </w:p>
+        </w:tc>
+      </w:tr>
     </w:tbl>
     <w:p>
       <w:pPr>
@@ -1295,9 +1404,9 @@
         </w:tc>
       </w:tr>
     </w:tbl>
-    <w:bookmarkStart w:id="0" w:name="_Toc479683547" w:displacedByCustomXml="next"/>
+    <w:bookmarkStart w:id="0" w:name="_Toc449536180" w:displacedByCustomXml="next"/>
     <w:bookmarkStart w:id="1" w:name="_Toc465762659" w:displacedByCustomXml="next"/>
-    <w:bookmarkStart w:id="2" w:name="_Toc449536180" w:displacedByCustomXml="next"/>
+    <w:bookmarkStart w:id="2" w:name="_Toc479683547" w:displacedByCustomXml="next"/>
     <w:sdt>
       <w:sdtPr>
         <w:rPr>
@@ -7174,25 +7283,7 @@
                 <w:iCs/>
                 <w:color w:val="000000" w:themeColor="text1"/>
               </w:rPr>
-              <w:t xml:space="preserve">Robot uses the same </w:t>
-            </w:r>
-            <w:proofErr w:type="spellStart"/>
-            <w:r>
-              <w:rPr>
-                <w:i/>
-                <w:iCs/>
-                <w:color w:val="000000" w:themeColor="text1"/>
-              </w:rPr>
-              <w:t>DateTime</w:t>
-            </w:r>
-            <w:proofErr w:type="spellEnd"/>
-            <w:r>
-              <w:rPr>
-                <w:i/>
-                <w:iCs/>
-                <w:color w:val="000000" w:themeColor="text1"/>
-              </w:rPr>
-              <w:t xml:space="preserve"> format across all aspects of automation to minimize the risk of invalid format</w:t>
+              <w:t>Robot uses the same DateTime format across all aspects of automation to minimize the risk of invalid format</w:t>
             </w:r>
           </w:p>
         </w:tc>
@@ -16365,6 +16456,15 @@
 </file>
 
 <file path=customXml/item1.xml><?xml version="1.0" encoding="utf-8"?>
+<?mso-contentType ?>
+<FormTemplates xmlns="http://schemas.microsoft.com/sharepoint/v3/contenttype/forms">
+  <Display>DocumentLibraryForm</Display>
+  <Edit>DocumentLibraryForm</Edit>
+  <New>DocumentLibraryForm</New>
+</FormTemplates>
+</file>
+
+<file path=customXml/item2.xml><?xml version="1.0" encoding="utf-8"?>
 <ct:contentTypeSchema xmlns:ct="http://schemas.microsoft.com/office/2006/metadata/contentType" xmlns:ma="http://schemas.microsoft.com/office/2006/metadata/properties/metaAttributes" ct:_="" ma:_="" ma:contentTypeName="Document" ma:contentTypeID="0x010100B5E532E6BCAF0F43A79858F3C2345362" ma:contentTypeVersion="8" ma:contentTypeDescription="Create a new document." ma:contentTypeScope="" ma:versionID="1c6bb0d462210dfd2fef48b4e0794183">
   <xsd:schema xmlns:xsd="http://www.w3.org/2001/XMLSchema" xmlns:xs="http://www.w3.org/2001/XMLSchema" xmlns:p="http://schemas.microsoft.com/office/2006/metadata/properties" xmlns:ns2="4d134397-4f4b-4670-9c69-d890401c1bb9" targetNamespace="http://schemas.microsoft.com/office/2006/metadata/properties" ma:root="true" ma:fieldsID="9d2731f2ddedd4f0563af575a47f7f83" ns2:_="">
     <xsd:import namespace="4d134397-4f4b-4670-9c69-d890401c1bb9"/>
@@ -16536,26 +16636,25 @@
 </ct:contentTypeSchema>
 </file>
 
-<file path=customXml/item2.xml><?xml version="1.0" encoding="utf-8"?>
-<?mso-contentType ?>
-<FormTemplates xmlns="http://schemas.microsoft.com/sharepoint/v3/contenttype/forms">
-  <Display>DocumentLibraryForm</Display>
-  <Edit>DocumentLibraryForm</Edit>
-  <New>DocumentLibraryForm</New>
-</FormTemplates>
-</file>
-
 <file path=customXml/item3.xml><?xml version="1.0" encoding="utf-8"?>
-<b:Sources xmlns:b="http://schemas.openxmlformats.org/officeDocument/2006/bibliography" xmlns="http://schemas.openxmlformats.org/officeDocument/2006/bibliography" SelectedStyle="\APASixthEditionOfficeOnline.xsl" StyleName="APA" Version="6"/>
-</file>
-
-<file path=customXml/item4.xml><?xml version="1.0" encoding="utf-8"?>
 <p:properties xmlns:p="http://schemas.microsoft.com/office/2006/metadata/properties" xmlns:xsi="http://www.w3.org/2001/XMLSchema-instance" xmlns:pc="http://schemas.microsoft.com/office/infopath/2007/PartnerControls">
   <documentManagement/>
 </p:properties>
 </file>
 
+<file path=customXml/item4.xml><?xml version="1.0" encoding="utf-8"?>
+<b:Sources xmlns:b="http://schemas.openxmlformats.org/officeDocument/2006/bibliography" xmlns="http://schemas.openxmlformats.org/officeDocument/2006/bibliography" SelectedStyle="\APASixthEditionOfficeOnline.xsl" StyleName="APA" Version="6"/>
+</file>
+
 <file path=customXml/itemProps1.xml><?xml version="1.0" encoding="utf-8"?>
+<ds:datastoreItem xmlns:ds="http://schemas.openxmlformats.org/officeDocument/2006/customXml" ds:itemID="{BF236E3C-E0D3-4628-BB50-C80F31C7CBCB}">
+  <ds:schemaRefs>
+    <ds:schemaRef ds:uri="http://schemas.microsoft.com/sharepoint/v3/contenttype/forms"/>
+  </ds:schemaRefs>
+</ds:datastoreItem>
+</file>
+
+<file path=customXml/itemProps2.xml><?xml version="1.0" encoding="utf-8"?>
 <ds:datastoreItem xmlns:ds="http://schemas.openxmlformats.org/officeDocument/2006/customXml" ds:itemID="{27616E18-CC36-41ED-A0BE-501AA48EE4BB}">
   <ds:schemaRefs>
     <ds:schemaRef ds:uri="http://schemas.microsoft.com/office/2006/metadata/contentType"/>
@@ -16573,27 +16672,19 @@
 </ds:datastoreItem>
 </file>
 
-<file path=customXml/itemProps2.xml><?xml version="1.0" encoding="utf-8"?>
-<ds:datastoreItem xmlns:ds="http://schemas.openxmlformats.org/officeDocument/2006/customXml" ds:itemID="{BF236E3C-E0D3-4628-BB50-C80F31C7CBCB}">
-  <ds:schemaRefs>
-    <ds:schemaRef ds:uri="http://schemas.microsoft.com/sharepoint/v3/contenttype/forms"/>
-  </ds:schemaRefs>
-</ds:datastoreItem>
-</file>
-
 <file path=customXml/itemProps3.xml><?xml version="1.0" encoding="utf-8"?>
-<ds:datastoreItem xmlns:ds="http://schemas.openxmlformats.org/officeDocument/2006/customXml" ds:itemID="{4B879956-0C48-491A-AF09-778082A75A8A}">
-  <ds:schemaRefs>
-    <ds:schemaRef ds:uri="http://schemas.openxmlformats.org/officeDocument/2006/bibliography"/>
-  </ds:schemaRefs>
-</ds:datastoreItem>
-</file>
-
-<file path=customXml/itemProps4.xml><?xml version="1.0" encoding="utf-8"?>
 <ds:datastoreItem xmlns:ds="http://schemas.openxmlformats.org/officeDocument/2006/customXml" ds:itemID="{BF4102B0-D858-4C93-B926-A3F42FD99017}">
   <ds:schemaRefs>
     <ds:schemaRef ds:uri="http://schemas.microsoft.com/office/2006/metadata/properties"/>
     <ds:schemaRef ds:uri="http://schemas.microsoft.com/office/infopath/2007/PartnerControls"/>
   </ds:schemaRefs>
 </ds:datastoreItem>
+</file>
+
+<file path=customXml/itemProps4.xml><?xml version="1.0" encoding="utf-8"?>
+<ds:datastoreItem xmlns:ds="http://schemas.openxmlformats.org/officeDocument/2006/customXml" ds:itemID="{4B879956-0C48-491A-AF09-778082A75A8A}">
+  <ds:schemaRefs>
+    <ds:schemaRef ds:uri="http://schemas.openxmlformats.org/officeDocument/2006/bibliography"/>
+  </ds:schemaRefs>
+</ds:datastoreItem>
 </file>
</xml_diff>